<commit_message>
tweaked scheduler + added receipts + ui refactor
</commit_message>
<xml_diff>
--- a/assets/templates/en/PaymentReceipt.docx
+++ b/assets/templates/en/PaymentReceipt.docx
@@ -145,9 +145,46 @@
           <w:u w:val="single"/>
           <w:lang w:val="en-CA"/>
         </w:rPr>
+        <w:t>{clientName}</w:t>
+      </w:r>
+      <w:r>
+        <w:rPr>
+          <w:rFonts w:ascii="Arial" w:hAnsi="Arial" w:cs="Arial"/>
+          <w:sz w:val="32"/>
+          <w:szCs w:val="32"/>
+          <w:lang w:val="en-CA"/>
+        </w:rPr>
+        <w:t xml:space="preserve"> </w:t>
+      </w:r>
+      <w:r>
+        <w:rPr>
+          <w:rFonts w:ascii="Arial" w:hAnsi="Arial" w:cs="Arial"/>
+          <w:sz w:val="32"/>
+          <w:szCs w:val="32"/>
+          <w:lang w:val="en-CA"/>
+        </w:rPr>
+        <w:t xml:space="preserve">the sum of </w:t>
+      </w:r>
+      <w:r>
+        <w:rPr>
+          <w:rFonts w:ascii="Arial" w:hAnsi="Arial" w:cs="Arial"/>
+          <w:sz w:val="32"/>
+          <w:szCs w:val="32"/>
+          <w:u w:val="single"/>
+          <w:lang w:val="en-CA"/>
+        </w:rPr>
+        <w:t xml:space="preserve">$ </w:t>
+      </w:r>
+      <w:r>
+        <w:rPr>
+          <w:rFonts w:ascii="Arial" w:hAnsi="Arial" w:cs="Arial"/>
+          <w:sz w:val="32"/>
+          <w:szCs w:val="32"/>
+          <w:u w:val="single"/>
+          <w:lang w:val="en-CA"/>
+        </w:rPr>
         <w:t>{</w:t>
       </w:r>
-      <w:proofErr w:type="spellStart"/>
       <w:r>
         <w:rPr>
           <w:rFonts w:ascii="Arial" w:hAnsi="Arial" w:cs="Arial"/>
@@ -156,9 +193,8 @@
           <w:u w:val="single"/>
           <w:lang w:val="en-CA"/>
         </w:rPr>
-        <w:t>clientName</w:t>
-      </w:r>
-      <w:proofErr w:type="spellEnd"/>
+        <w:t>depositA</w:t>
+      </w:r>
       <w:r>
         <w:rPr>
           <w:rFonts w:ascii="Arial" w:hAnsi="Arial" w:cs="Arial"/>
@@ -167,25 +203,52 @@
           <w:u w:val="single"/>
           <w:lang w:val="en-CA"/>
         </w:rPr>
-        <w:t>}</w:t>
-      </w:r>
-      <w:r>
-        <w:rPr>
-          <w:rFonts w:ascii="Arial" w:hAnsi="Arial" w:cs="Arial"/>
-          <w:sz w:val="32"/>
-          <w:szCs w:val="32"/>
-          <w:lang w:val="en-CA"/>
-        </w:rPr>
-        <w:t xml:space="preserve"> </w:t>
-      </w:r>
-      <w:r>
-        <w:rPr>
-          <w:rFonts w:ascii="Arial" w:hAnsi="Arial" w:cs="Arial"/>
-          <w:sz w:val="32"/>
-          <w:szCs w:val="32"/>
-          <w:lang w:val="en-CA"/>
-        </w:rPr>
-        <w:t xml:space="preserve">the sum of </w:t>
+        <w:t>mount}</w:t>
+      </w:r>
+      <w:r>
+        <w:rPr>
+          <w:rFonts w:ascii="Arial" w:hAnsi="Arial" w:cs="Arial"/>
+          <w:sz w:val="32"/>
+          <w:szCs w:val="32"/>
+          <w:lang w:val="en-CA"/>
+        </w:rPr>
+        <w:t xml:space="preserve"> by </w:t>
+      </w:r>
+      <w:r>
+        <w:rPr>
+          <w:rFonts w:ascii="Arial" w:hAnsi="Arial" w:cs="Arial"/>
+          <w:sz w:val="32"/>
+          <w:szCs w:val="32"/>
+          <w:lang w:val="en-CA"/>
+        </w:rPr>
+        <w:t>{paymentMethod}</w:t>
+      </w:r>
+      <w:r>
+        <w:rPr>
+          <w:rFonts w:ascii="Arial" w:hAnsi="Arial" w:cs="Arial"/>
+          <w:sz w:val="32"/>
+          <w:szCs w:val="32"/>
+          <w:lang w:val="en-CA"/>
+        </w:rPr>
+        <w:t xml:space="preserve"> for </w:t>
+      </w:r>
+      <w:r>
+        <w:rPr>
+          <w:rFonts w:ascii="Arial" w:hAnsi="Arial" w:cs="Arial"/>
+          <w:sz w:val="32"/>
+          <w:szCs w:val="32"/>
+          <w:lang w:val="en-CA"/>
+        </w:rPr>
+        <w:t>{reason}</w:t>
+      </w:r>
+      <w:r>
+        <w:rPr>
+          <w:rFonts w:ascii="Arial" w:hAnsi="Arial" w:cs="Arial"/>
+          <w:sz w:val="32"/>
+          <w:szCs w:val="32"/>
+          <w:lang w:val="en-CA"/>
+        </w:rPr>
+        <w:t xml:space="preserve"> with </w:t>
       </w:r>
       <w:r>
         <w:rPr>
@@ -195,7 +258,7 @@
           <w:u w:val="single"/>
           <w:lang w:val="en-CA"/>
         </w:rPr>
-        <w:t xml:space="preserve">$ </w:t>
+        <w:t xml:space="preserve">Me </w:t>
       </w:r>
       <w:r>
         <w:rPr>
@@ -205,114 +268,7 @@
           <w:u w:val="single"/>
           <w:lang w:val="en-CA"/>
         </w:rPr>
-        <w:t>{amount}</w:t>
-      </w:r>
-      <w:r>
-        <w:rPr>
-          <w:rFonts w:ascii="Arial" w:hAnsi="Arial" w:cs="Arial"/>
-          <w:sz w:val="32"/>
-          <w:szCs w:val="32"/>
-          <w:lang w:val="en-CA"/>
-        </w:rPr>
-        <w:t xml:space="preserve"> </w:t>
-      </w:r>
-      <w:r>
-        <w:rPr>
-          <w:rFonts w:ascii="Arial" w:hAnsi="Arial" w:cs="Arial"/>
-          <w:sz w:val="32"/>
-          <w:szCs w:val="32"/>
-          <w:lang w:val="en-CA"/>
-        </w:rPr>
-        <w:t>{</w:t>
-      </w:r>
-      <w:proofErr w:type="spellStart"/>
-      <w:r>
-        <w:rPr>
-          <w:rFonts w:ascii="Arial" w:hAnsi="Arial" w:cs="Arial"/>
-          <w:sz w:val="32"/>
-          <w:szCs w:val="32"/>
-          <w:lang w:val="en-CA"/>
-        </w:rPr>
-        <w:t>paymentMethod</w:t>
-      </w:r>
-      <w:proofErr w:type="spellEnd"/>
-      <w:r>
-        <w:rPr>
-          <w:rFonts w:ascii="Arial" w:hAnsi="Arial" w:cs="Arial"/>
-          <w:sz w:val="32"/>
-          <w:szCs w:val="32"/>
-          <w:lang w:val="en-CA"/>
-        </w:rPr>
-        <w:t>}</w:t>
-      </w:r>
-      <w:r>
-        <w:rPr>
-          <w:rFonts w:ascii="Arial" w:hAnsi="Arial" w:cs="Arial"/>
-          <w:sz w:val="32"/>
-          <w:szCs w:val="32"/>
-          <w:lang w:val="en-CA"/>
-        </w:rPr>
-        <w:t xml:space="preserve"> for </w:t>
-      </w:r>
-      <w:r>
-        <w:rPr>
-          <w:rFonts w:ascii="Arial" w:hAnsi="Arial" w:cs="Arial"/>
-          <w:sz w:val="32"/>
-          <w:szCs w:val="32"/>
-          <w:lang w:val="en-CA"/>
-        </w:rPr>
-        <w:t>{reason}</w:t>
-      </w:r>
-      <w:r>
-        <w:rPr>
-          <w:rFonts w:ascii="Arial" w:hAnsi="Arial" w:cs="Arial"/>
-          <w:sz w:val="32"/>
-          <w:szCs w:val="32"/>
-          <w:lang w:val="en-CA"/>
-        </w:rPr>
-        <w:t xml:space="preserve"> with </w:t>
-      </w:r>
-      <w:r>
-        <w:rPr>
-          <w:rFonts w:ascii="Arial" w:hAnsi="Arial" w:cs="Arial"/>
-          <w:sz w:val="32"/>
-          <w:szCs w:val="32"/>
-          <w:u w:val="single"/>
-          <w:lang w:val="en-CA"/>
-        </w:rPr>
-        <w:t xml:space="preserve">Me </w:t>
-      </w:r>
-      <w:r>
-        <w:rPr>
-          <w:rFonts w:ascii="Arial" w:hAnsi="Arial" w:cs="Arial"/>
-          <w:sz w:val="32"/>
-          <w:szCs w:val="32"/>
-          <w:u w:val="single"/>
-          <w:lang w:val="en-CA"/>
-        </w:rPr>
-        <w:t>{</w:t>
-      </w:r>
-      <w:proofErr w:type="spellStart"/>
-      <w:r>
-        <w:rPr>
-          <w:rFonts w:ascii="Arial" w:hAnsi="Arial" w:cs="Arial"/>
-          <w:sz w:val="32"/>
-          <w:szCs w:val="32"/>
-          <w:u w:val="single"/>
-          <w:lang w:val="en-CA"/>
-        </w:rPr>
-        <w:t>lawyerName</w:t>
-      </w:r>
-      <w:proofErr w:type="spellEnd"/>
-      <w:r>
-        <w:rPr>
-          <w:rFonts w:ascii="Arial" w:hAnsi="Arial" w:cs="Arial"/>
-          <w:sz w:val="32"/>
-          <w:szCs w:val="32"/>
-          <w:u w:val="single"/>
-          <w:lang w:val="en-CA"/>
-        </w:rPr>
-        <w:t>}</w:t>
+        <w:t>{lawyerName}</w:t>
       </w:r>
       <w:r>
         <w:rPr>
@@ -393,7 +349,25 @@
           <w:szCs w:val="32"/>
           <w:lang w:val="en-CA"/>
         </w:rPr>
-        <w:t>{Date}</w:t>
+        <w:t>{</w:t>
+      </w:r>
+      <w:r>
+        <w:rPr>
+          <w:rFonts w:ascii="Arial" w:hAnsi="Arial" w:cs="Arial"/>
+          <w:sz w:val="32"/>
+          <w:szCs w:val="32"/>
+          <w:lang w:val="en-CA"/>
+        </w:rPr>
+        <w:t>d</w:t>
+      </w:r>
+      <w:r>
+        <w:rPr>
+          <w:rFonts w:ascii="Arial" w:hAnsi="Arial" w:cs="Arial"/>
+          <w:sz w:val="32"/>
+          <w:szCs w:val="32"/>
+          <w:lang w:val="en-CA"/>
+        </w:rPr>
+        <w:t>ate}</w:t>
       </w:r>
     </w:p>
     <w:p>

</xml_diff>